<commit_message>
Adding edits into v4 of SoP
</commit_message>
<xml_diff>
--- a/personal_statements/SoP_academic_v4.docx
+++ b/personal_statements/SoP_academic_v4.docx
@@ -42,19 +42,53 @@
         <w:rPr>
           <w:rFonts w:ascii="Times New Roman" w:hAnsi="Times New Roman" w:cs="Times New Roman"/>
         </w:rPr>
-        <w:t xml:space="preserve">I witnessed firsthand the impact </w:t>
-      </w:r>
-      <w:r>
-        <w:rPr>
-          <w:rFonts w:ascii="Times New Roman" w:hAnsi="Times New Roman" w:cs="Times New Roman"/>
-        </w:rPr>
-        <w:t>of the housing crisis in the foreclosed homes that dotted our neighborhood in post-recession Chicago</w:t>
+        <w:t xml:space="preserve">I </w:t>
+      </w:r>
+      <w:r>
+        <w:rPr>
+          <w:rFonts w:ascii="Times New Roman" w:hAnsi="Times New Roman" w:cs="Times New Roman"/>
+        </w:rPr>
+        <w:t xml:space="preserve">first </w:t>
+      </w:r>
+      <w:r>
+        <w:rPr>
+          <w:rFonts w:ascii="Times New Roman" w:hAnsi="Times New Roman" w:cs="Times New Roman"/>
+        </w:rPr>
+        <w:t xml:space="preserve">witnessed the impact </w:t>
+      </w:r>
+      <w:r>
+        <w:rPr>
+          <w:rFonts w:ascii="Times New Roman" w:hAnsi="Times New Roman" w:cs="Times New Roman"/>
+        </w:rPr>
+        <w:t xml:space="preserve">of the housing crisis in the </w:t>
+      </w:r>
+      <w:commentRangeStart w:id="0"/>
+      <w:commentRangeStart w:id="1"/>
+      <w:r>
+        <w:rPr>
+          <w:rFonts w:ascii="Times New Roman" w:hAnsi="Times New Roman" w:cs="Times New Roman"/>
+        </w:rPr>
+        <w:t>foreclosed homes that dotted our neighborhood in post-recession Chicago</w:t>
       </w:r>
       <w:r>
         <w:rPr>
           <w:rFonts w:ascii="Times New Roman" w:hAnsi="Times New Roman" w:cs="Times New Roman"/>
         </w:rPr>
         <w:t xml:space="preserve">. </w:t>
+      </w:r>
+      <w:commentRangeEnd w:id="0"/>
+      <w:r>
+        <w:rPr>
+          <w:rStyle w:val="CommentReference"/>
+        </w:rPr>
+        <w:commentReference w:id="0"/>
+      </w:r>
+      <w:commentRangeEnd w:id="1"/>
+      <w:r>
+        <w:rPr>
+          <w:rStyle w:val="CommentReference"/>
+        </w:rPr>
+        <w:commentReference w:id="1"/>
       </w:r>
       <w:r>
         <w:rPr>
@@ -210,69 +244,19 @@
         <w:rPr>
           <w:rFonts w:ascii="Times New Roman" w:hAnsi="Times New Roman" w:cs="Times New Roman"/>
         </w:rPr>
-        <w:t xml:space="preserve"> my interest in the quantitative methods that the field </w:t>
-      </w:r>
-      <w:r>
-        <w:rPr>
-          <w:rFonts w:ascii="Times New Roman" w:hAnsi="Times New Roman" w:cs="Times New Roman"/>
-        </w:rPr>
-        <w:t>builds and uses</w:t>
-      </w:r>
-      <w:r>
-        <w:rPr>
-          <w:rFonts w:ascii="Times New Roman" w:hAnsi="Times New Roman" w:cs="Times New Roman"/>
-        </w:rPr>
-        <w:t xml:space="preserve">, </w:t>
-      </w:r>
-      <w:r>
-        <w:rPr>
-          <w:rFonts w:ascii="Times New Roman" w:hAnsi="Times New Roman" w:cs="Times New Roman"/>
-        </w:rPr>
-        <w:t xml:space="preserve">giving me the tools </w:t>
-      </w:r>
-      <w:r>
-        <w:rPr>
-          <w:rFonts w:ascii="Times New Roman" w:hAnsi="Times New Roman" w:cs="Times New Roman"/>
-        </w:rPr>
-        <w:t xml:space="preserve">to answer </w:t>
-      </w:r>
-      <w:commentRangeStart w:id="0"/>
-      <w:r>
-        <w:rPr>
-          <w:rFonts w:ascii="Times New Roman" w:hAnsi="Times New Roman" w:cs="Times New Roman"/>
-        </w:rPr>
-        <w:t>applied</w:t>
+        <w:t xml:space="preserve"> my interest </w:t>
+      </w:r>
+      <w:r>
+        <w:rPr>
+          <w:rFonts w:ascii="Times New Roman" w:hAnsi="Times New Roman" w:cs="Times New Roman"/>
+        </w:rPr>
+        <w:t>in quantitative methods and rigorous testing of real-world questions; however, my professional and research experiences solidified my desire to pursue a doctorate in economics.</w:t>
       </w:r>
       <w:r>
         <w:rPr>
           <w:rFonts w:ascii="Times New Roman" w:hAnsi="Times New Roman" w:cs="Times New Roman"/>
         </w:rPr>
         <w:t xml:space="preserve"> </w:t>
-      </w:r>
-      <w:commentRangeEnd w:id="0"/>
-      <w:r>
-        <w:rPr>
-          <w:rStyle w:val="CommentReference"/>
-        </w:rPr>
-        <w:commentReference w:id="0"/>
-      </w:r>
-      <w:r>
-        <w:rPr>
-          <w:rFonts w:ascii="Times New Roman" w:hAnsi="Times New Roman" w:cs="Times New Roman"/>
-        </w:rPr>
-        <w:t>questions rigorously and methodologically</w:t>
-      </w:r>
-      <w:r>
-        <w:rPr>
-          <w:rFonts w:ascii="Times New Roman" w:hAnsi="Times New Roman" w:cs="Times New Roman"/>
-        </w:rPr>
-        <w:t>. But</w:t>
-      </w:r>
-      <w:r>
-        <w:rPr>
-          <w:rFonts w:ascii="Times New Roman" w:hAnsi="Times New Roman" w:cs="Times New Roman"/>
-        </w:rPr>
-        <w:t xml:space="preserve"> it was my professional and research experiences that led me to the research questions I wanted to investigate using these tools. </w:t>
       </w:r>
     </w:p>
     <w:p>
@@ -313,8 +297,9 @@
         </w:rPr>
         <w:t>the intricacies of consumer finance</w:t>
       </w:r>
-      <w:commentRangeStart w:id="1"/>
       <w:commentRangeStart w:id="2"/>
+      <w:commentRangeStart w:id="3"/>
+      <w:commentRangeStart w:id="4"/>
       <w:r>
         <w:rPr>
           <w:rFonts w:ascii="Times New Roman" w:hAnsi="Times New Roman" w:cs="Times New Roman"/>
@@ -331,7 +316,13 @@
         <w:rPr>
           <w:rFonts w:ascii="Times New Roman" w:hAnsi="Times New Roman" w:cs="Times New Roman"/>
         </w:rPr>
-        <w:t xml:space="preserve"> during the 2008 recession</w:t>
+        <w:t xml:space="preserve"> during the </w:t>
+      </w:r>
+      <w:r>
+        <w:rPr>
+          <w:rFonts w:ascii="Times New Roman" w:hAnsi="Times New Roman" w:cs="Times New Roman"/>
+        </w:rPr>
+        <w:t>Great Recession</w:t>
       </w:r>
       <w:r>
         <w:rPr>
@@ -345,19 +336,26 @@
         </w:rPr>
         <w:t xml:space="preserve"> </w:t>
       </w:r>
-      <w:commentRangeEnd w:id="1"/>
-      <w:r>
-        <w:rPr>
-          <w:rStyle w:val="CommentReference"/>
-        </w:rPr>
-        <w:commentReference w:id="1"/>
-      </w:r>
       <w:commentRangeEnd w:id="2"/>
       <w:r>
         <w:rPr>
           <w:rStyle w:val="CommentReference"/>
         </w:rPr>
         <w:commentReference w:id="2"/>
+      </w:r>
+      <w:commentRangeEnd w:id="3"/>
+      <w:r>
+        <w:rPr>
+          <w:rStyle w:val="CommentReference"/>
+        </w:rPr>
+        <w:commentReference w:id="3"/>
+      </w:r>
+      <w:commentRangeEnd w:id="4"/>
+      <w:r>
+        <w:rPr>
+          <w:rStyle w:val="CommentReference"/>
+        </w:rPr>
+        <w:commentReference w:id="4"/>
       </w:r>
       <w:r>
         <w:rPr>
@@ -436,6 +434,7 @@
         </w:rPr>
         <w:t xml:space="preserve"> Yi Chung. </w:t>
       </w:r>
+      <w:commentRangeStart w:id="5"/>
       <w:r>
         <w:rPr>
           <w:rFonts w:ascii="Times New Roman" w:hAnsi="Times New Roman" w:cs="Times New Roman"/>
@@ -458,7 +457,40 @@
         <w:rPr>
           <w:rFonts w:ascii="Times New Roman" w:hAnsi="Times New Roman" w:cs="Times New Roman"/>
         </w:rPr>
-        <w:t>. The second paper was for my senior-year course on machine learning in economics. I leveraged public HMDA data to measure racial discrimination in mortgage lending using machine learning methods. I found the process both academically intriguing and personally fulfilling</w:t>
+        <w:t>.</w:t>
+      </w:r>
+      <w:commentRangeEnd w:id="5"/>
+      <w:r>
+        <w:rPr>
+          <w:rStyle w:val="CommentReference"/>
+        </w:rPr>
+        <w:commentReference w:id="5"/>
+      </w:r>
+      <w:r>
+        <w:rPr>
+          <w:rFonts w:ascii="Times New Roman" w:hAnsi="Times New Roman" w:cs="Times New Roman"/>
+        </w:rPr>
+        <w:t xml:space="preserve"> The second paper was for my senior-year course on machine learning in economics. I leveraged public </w:t>
+      </w:r>
+      <w:commentRangeStart w:id="6"/>
+      <w:r>
+        <w:rPr>
+          <w:rFonts w:ascii="Times New Roman" w:hAnsi="Times New Roman" w:cs="Times New Roman"/>
+        </w:rPr>
+        <w:t>HMDA data</w:t>
+      </w:r>
+      <w:commentRangeEnd w:id="6"/>
+      <w:r>
+        <w:rPr>
+          <w:rStyle w:val="CommentReference"/>
+        </w:rPr>
+        <w:commentReference w:id="6"/>
+      </w:r>
+      <w:r>
+        <w:rPr>
+          <w:rFonts w:ascii="Times New Roman" w:hAnsi="Times New Roman" w:cs="Times New Roman"/>
+        </w:rPr>
+        <w:t xml:space="preserve"> to measure racial discrimination in mortgage lending using machine learning methods. I found the process both academically intriguing and personally fulfilling</w:t>
       </w:r>
       <w:r>
         <w:rPr>
@@ -514,11 +546,19 @@
         </w:rPr>
         <w:t xml:space="preserve"> historically segregated city. </w:t>
       </w:r>
+      <w:commentRangeStart w:id="7"/>
       <w:r>
         <w:rPr>
           <w:rFonts w:ascii="Times New Roman" w:hAnsi="Times New Roman" w:cs="Times New Roman"/>
         </w:rPr>
         <w:t xml:space="preserve">I enjoyed the process of writing both of these papers so much that I chose to pursue economic research professionally. </w:t>
+      </w:r>
+      <w:commentRangeEnd w:id="7"/>
+      <w:r>
+        <w:rPr>
+          <w:rStyle w:val="CommentReference"/>
+        </w:rPr>
+        <w:commentReference w:id="7"/>
       </w:r>
     </w:p>
     <w:p>
@@ -575,7 +615,19 @@
         <w:rPr>
           <w:rFonts w:ascii="Times New Roman" w:hAnsi="Times New Roman" w:cs="Times New Roman"/>
         </w:rPr>
-        <w:t xml:space="preserve"> policy. My work at the Fed can be divided into two categories: policy work, in which I contributed to FOMC material; and research work, in which I collaborated with Board economists on projects and papers for publication.  </w:t>
+        <w:t xml:space="preserve"> policy. My work at the Fed can be divided into two categories: policy work, in which I contributed to FOMC material; and research work, in which I collaborated with Board economists on </w:t>
+      </w:r>
+      <w:r>
+        <w:rPr>
+          <w:rFonts w:ascii="Times New Roman" w:hAnsi="Times New Roman" w:cs="Times New Roman"/>
+        </w:rPr>
+        <w:t xml:space="preserve">publishable </w:t>
+      </w:r>
+      <w:r>
+        <w:rPr>
+          <w:rFonts w:ascii="Times New Roman" w:hAnsi="Times New Roman" w:cs="Times New Roman"/>
+        </w:rPr>
+        <w:t xml:space="preserve">projects and papers.  </w:t>
       </w:r>
     </w:p>
     <w:p>
@@ -689,7 +741,8 @@
           <w:rFonts w:ascii="Times New Roman" w:hAnsi="Times New Roman" w:cs="Times New Roman"/>
         </w:rPr>
       </w:pPr>
-      <w:commentRangeStart w:id="3"/>
+      <w:commentRangeStart w:id="8"/>
+      <w:commentRangeStart w:id="9"/>
       <w:r>
         <w:rPr>
           <w:rFonts w:ascii="Times New Roman" w:hAnsi="Times New Roman" w:cs="Times New Roman"/>
@@ -702,12 +755,19 @@
         </w:rPr>
         <w:t xml:space="preserve">. </w:t>
       </w:r>
-      <w:commentRangeEnd w:id="3"/>
-      <w:r>
-        <w:rPr>
-          <w:rStyle w:val="CommentReference"/>
-        </w:rPr>
-        <w:commentReference w:id="3"/>
+      <w:commentRangeEnd w:id="8"/>
+      <w:r>
+        <w:rPr>
+          <w:rStyle w:val="CommentReference"/>
+        </w:rPr>
+        <w:commentReference w:id="8"/>
+      </w:r>
+      <w:commentRangeEnd w:id="9"/>
+      <w:r>
+        <w:rPr>
+          <w:rStyle w:val="CommentReference"/>
+        </w:rPr>
+        <w:commentReference w:id="9"/>
       </w:r>
       <w:r>
         <w:rPr>
@@ -743,7 +803,14 @@
         <w:rPr>
           <w:rFonts w:ascii="Times New Roman" w:hAnsi="Times New Roman" w:cs="Times New Roman"/>
         </w:rPr>
-        <w:t xml:space="preserve"> by the residential mortgage market since undergrad due to its pivotal role in wealth-building and its implications for addressing broader structural inequality.</w:t>
+        <w:t xml:space="preserve"> by the residential mortgage market since undergrad due to its pivotal role in wealth-building and its implications for addressing broader structural </w:t>
+      </w:r>
+      <w:commentRangeStart w:id="10"/>
+      <w:r>
+        <w:rPr>
+          <w:rFonts w:ascii="Times New Roman" w:hAnsi="Times New Roman" w:cs="Times New Roman"/>
+        </w:rPr>
+        <w:t>inequality.</w:t>
       </w:r>
       <w:r>
         <w:rPr>
@@ -761,7 +828,20 @@
         <w:rPr>
           <w:rFonts w:ascii="Times New Roman" w:hAnsi="Times New Roman" w:cs="Times New Roman"/>
         </w:rPr>
-        <w:t xml:space="preserve"> I will continue working with my section chief, Andrew </w:t>
+        <w:t xml:space="preserve"> </w:t>
+      </w:r>
+      <w:commentRangeEnd w:id="10"/>
+      <w:r>
+        <w:rPr>
+          <w:rStyle w:val="CommentReference"/>
+        </w:rPr>
+        <w:commentReference w:id="10"/>
+      </w:r>
+      <w:r>
+        <w:rPr>
+          <w:rFonts w:ascii="Times New Roman" w:hAnsi="Times New Roman" w:cs="Times New Roman"/>
+        </w:rPr>
+        <w:t xml:space="preserve">I will continue working with my section chief, Andrew </w:t>
       </w:r>
       <w:proofErr w:type="spellStart"/>
       <w:r>
@@ -885,6 +965,7 @@
         </w:rPr>
         <w:t xml:space="preserve"> </w:t>
       </w:r>
+      <w:commentRangeStart w:id="11"/>
       <w:r>
         <w:rPr>
           <w:rFonts w:ascii="Times New Roman" w:hAnsi="Times New Roman" w:cs="Times New Roman"/>
@@ -902,6 +983,13 @@
           <w:rFonts w:ascii="Times New Roman" w:hAnsi="Times New Roman" w:cs="Times New Roman"/>
         </w:rPr>
         <w:t xml:space="preserve"> with my future research aspirations. </w:t>
+      </w:r>
+      <w:commentRangeEnd w:id="11"/>
+      <w:r>
+        <w:rPr>
+          <w:rStyle w:val="CommentReference"/>
+        </w:rPr>
+        <w:commentReference w:id="11"/>
       </w:r>
     </w:p>
     <w:p>
@@ -912,6 +1000,7 @@
           <w:rFonts w:ascii="Times New Roman" w:hAnsi="Times New Roman" w:cs="Times New Roman"/>
         </w:rPr>
       </w:pPr>
+      <w:commentRangeStart w:id="12"/>
       <w:r>
         <w:rPr>
           <w:rFonts w:ascii="Times New Roman" w:hAnsi="Times New Roman" w:cs="Times New Roman"/>
@@ -940,7 +1029,20 @@
         <w:rPr>
           <w:rFonts w:ascii="Times New Roman" w:hAnsi="Times New Roman" w:cs="Times New Roman"/>
         </w:rPr>
-        <w:t xml:space="preserve"> Patrick Donnelly Moran. We measure the effect of home equity loans (HE loans) on mortgage delinquencies and interest rates using the legalization of HE loans in Texas in 1998. As a coauthor on this project, I have learned how to execute a difference-in-differences framework with robustness checks using two-way fixed effects, as well as how to implement a synthetic control framework. I</w:t>
+        <w:t xml:space="preserve"> Patrick Donnelly Moran. </w:t>
+      </w:r>
+      <w:commentRangeEnd w:id="12"/>
+      <w:r>
+        <w:rPr>
+          <w:rStyle w:val="CommentReference"/>
+        </w:rPr>
+        <w:commentReference w:id="12"/>
+      </w:r>
+      <w:r>
+        <w:rPr>
+          <w:rFonts w:ascii="Times New Roman" w:hAnsi="Times New Roman" w:cs="Times New Roman"/>
+        </w:rPr>
+        <w:t>We measure the effect of home equity loans (HE loans) on mortgage delinquencies and interest rates using the legalization of HE loans in Texas in 1998. As a coauthor on this project, I have learned how to execute a difference-in-differences framework with robustness checks using two-way fixed effects, as well as how to implement a synthetic control framework. I</w:t>
       </w:r>
       <w:r>
         <w:rPr>
@@ -952,7 +1054,7 @@
         <w:rPr>
           <w:rFonts w:ascii="Times New Roman" w:hAnsi="Times New Roman" w:cs="Times New Roman"/>
         </w:rPr>
-        <w:t xml:space="preserve">what trial-and-error looks like with regard to model selection; got more practice working with large datasets after applying for and using both Equifax Consumer Credit Panel data and McDash mortgage data; and most importantly, learned how to work collaboratively with a coauthor as equal members of the research team. </w:t>
+        <w:t xml:space="preserve">what trial-and-error looks like with regard to model selection; got more practice working with large datasets after applying for and using both Equifax Consumer Credit Panel data and McDash mortgage data; and most importantly, learned how to work collaboratively with a coauthor. </w:t>
       </w:r>
     </w:p>
     <w:p>
@@ -983,6 +1085,7 @@
           <w:rFonts w:ascii="Times New Roman" w:hAnsi="Times New Roman" w:cs="Times New Roman"/>
         </w:rPr>
       </w:pPr>
+      <w:commentRangeStart w:id="13"/>
       <w:r>
         <w:rPr>
           <w:rFonts w:ascii="Times New Roman" w:hAnsi="Times New Roman" w:cs="Times New Roman"/>
@@ -1005,7 +1108,20 @@
         <w:rPr>
           <w:rFonts w:ascii="Times New Roman" w:hAnsi="Times New Roman" w:cs="Times New Roman"/>
         </w:rPr>
-        <w:t xml:space="preserve"> research. </w:t>
+        <w:t xml:space="preserve"> research.</w:t>
+      </w:r>
+      <w:commentRangeEnd w:id="13"/>
+      <w:r>
+        <w:rPr>
+          <w:rStyle w:val="CommentReference"/>
+        </w:rPr>
+        <w:commentReference w:id="13"/>
+      </w:r>
+      <w:r>
+        <w:rPr>
+          <w:rFonts w:ascii="Times New Roman" w:hAnsi="Times New Roman" w:cs="Times New Roman"/>
+        </w:rPr>
+        <w:t xml:space="preserve"> </w:t>
       </w:r>
       <w:r>
         <w:rPr>
@@ -1122,7 +1238,41 @@
 
 <file path=word/comments.xml><?xml version="1.0" encoding="utf-8"?>
 <w:comments xmlns:wpc="http://schemas.microsoft.com/office/word/2010/wordprocessingCanvas" xmlns:cx="http://schemas.microsoft.com/office/drawing/2014/chartex" xmlns:cx1="http://schemas.microsoft.com/office/drawing/2015/9/8/chartex" xmlns:cx2="http://schemas.microsoft.com/office/drawing/2015/10/21/chartex" xmlns:cx3="http://schemas.microsoft.com/office/drawing/2016/5/9/chartex" xmlns:cx4="http://schemas.microsoft.com/office/drawing/2016/5/10/chartex" xmlns:cx5="http://schemas.microsoft.com/office/drawing/2016/5/11/chartex" xmlns:cx6="http://schemas.microsoft.com/office/drawing/2016/5/12/chartex" xmlns:cx7="http://schemas.microsoft.com/office/drawing/2016/5/13/chartex" xmlns:cx8="http://schemas.microsoft.com/office/drawing/2016/5/14/chartex" xmlns:mc="http://schemas.openxmlformats.org/markup-compatibility/2006" xmlns:aink="http://schemas.microsoft.com/office/drawing/2016/ink" xmlns:am3d="http://schemas.microsoft.com/office/drawing/2017/model3d" xmlns:o="urn:schemas-microsoft-com:office:office" xmlns:oel="http://schemas.microsoft.com/office/2019/extlst" xmlns:r="http://schemas.openxmlformats.org/officeDocument/2006/relationships" xmlns:m="http://schemas.openxmlformats.org/officeDocument/2006/math" xmlns:v="urn:schemas-microsoft-com:vml" xmlns:wp14="http://schemas.microsoft.com/office/word/2010/wordprocessingDrawing" xmlns:wp="http://schemas.openxmlformats.org/drawingml/2006/wordprocessingDrawing" xmlns:w10="urn:schemas-microsoft-com:office:word" xmlns:w="http://schemas.openxmlformats.org/wordprocessingml/2006/main" xmlns:w14="http://schemas.microsoft.com/office/word/2010/wordml" xmlns:w15="http://schemas.microsoft.com/office/word/2012/wordml" xmlns:w16cex="http://schemas.microsoft.com/office/word/2018/wordml/cex" xmlns:w16cid="http://schemas.microsoft.com/office/word/2016/wordml/cid" xmlns:w16="http://schemas.microsoft.com/office/word/2018/wordml" xmlns:w16sdtdh="http://schemas.microsoft.com/office/word/2020/wordml/sdtdatahash" xmlns:w16se="http://schemas.microsoft.com/office/word/2015/wordml/symex" xmlns:wpg="http://schemas.microsoft.com/office/word/2010/wordprocessingGroup" xmlns:wpi="http://schemas.microsoft.com/office/word/2010/wordprocessingInk" xmlns:wne="http://schemas.microsoft.com/office/word/2006/wordml" xmlns:wps="http://schemas.microsoft.com/office/word/2010/wordprocessingShape" mc:Ignorable="w14 w15 w16se w16cid w16 w16cex w16sdtdh wp14">
-  <w:comment w:id="0" w:author="Kyra Sadovi" w:date="2023-09-08T21:38:00Z" w:initials="KS">
+  <w:comment w:id="0" w:author="Kyra Sadovi" w:date="2023-09-10T23:00:00Z" w:initials="KS">
+    <w:p>
+      <w:r>
+        <w:rPr>
+          <w:rStyle w:val="CommentReference"/>
+        </w:rPr>
+        <w:annotationRef/>
+      </w:r>
+      <w:r>
+        <w:rPr>
+          <w:sz w:val="20"/>
+          <w:szCs w:val="20"/>
+        </w:rPr>
+        <w:t xml:space="preserve">Add examples here. </w:t>
+      </w:r>
+    </w:p>
+  </w:comment>
+  <w:comment w:id="1" w:author="Kyra Sadovi" w:date="2023-09-10T23:00:00Z" w:initials="KS">
+    <w:p>
+      <w:r>
+        <w:rPr>
+          <w:rStyle w:val="CommentReference"/>
+        </w:rPr>
+        <w:annotationRef/>
+      </w:r>
+      <w:r>
+        <w:rPr>
+          <w:sz w:val="20"/>
+          <w:szCs w:val="20"/>
+        </w:rPr>
+        <w:t>Erica says: what about post-recession Chicago was so striking? Keep it short and simple, just a little less generic</w:t>
+      </w:r>
+    </w:p>
+  </w:comment>
+  <w:comment w:id="2" w:author="Kyra Sadovi" w:date="2023-09-08T22:01:00Z" w:initials="KS">
     <w:p>
       <w:pPr>
         <w:pStyle w:val="CommentText"/>
@@ -1134,16 +1284,11 @@
         <w:annotationRef/>
       </w:r>
       <w:r>
-        <w:t xml:space="preserve">Replaced “real-world”. I think I need something better </w:t>
-      </w:r>
-      <w:proofErr w:type="gramStart"/>
-      <w:r>
-        <w:t>here</w:t>
-      </w:r>
-      <w:proofErr w:type="gramEnd"/>
+        <w:t>Mom thinks I need examples here. Maybe, but I don’t want to get bogged down</w:t>
+      </w:r>
     </w:p>
   </w:comment>
-  <w:comment w:id="1" w:author="Kyra Sadovi" w:date="2023-09-08T22:01:00Z" w:initials="KS">
+  <w:comment w:id="3" w:author="Kyra Sadovi" w:date="2023-09-08T22:11:00Z" w:initials="KS">
     <w:p>
       <w:pPr>
         <w:pStyle w:val="CommentText"/>
@@ -1155,16 +1300,79 @@
         <w:annotationRef/>
       </w:r>
       <w:r>
-        <w:t xml:space="preserve">Mom thinks I need examples here. Maybe, but I don’t want to get bogged </w:t>
-      </w:r>
-      <w:proofErr w:type="gramStart"/>
-      <w:r>
-        <w:t>down</w:t>
-      </w:r>
-      <w:proofErr w:type="gramEnd"/>
+        <w:t>Kamryn agrees</w:t>
+      </w:r>
     </w:p>
   </w:comment>
-  <w:comment w:id="2" w:author="Kyra Sadovi" w:date="2023-09-08T22:11:00Z" w:initials="KS">
+  <w:comment w:id="4" w:author="Kyra Sadovi" w:date="2023-09-10T23:08:00Z" w:initials="KS">
+    <w:p>
+      <w:r>
+        <w:rPr>
+          <w:rStyle w:val="CommentReference"/>
+        </w:rPr>
+        <w:annotationRef/>
+      </w:r>
+      <w:r>
+        <w:rPr>
+          <w:sz w:val="20"/>
+          <w:szCs w:val="20"/>
+        </w:rPr>
+        <w:t xml:space="preserve">Basically, so does Erica. She says “make it more…factual” bc economic pain is too generic. </w:t>
+      </w:r>
+    </w:p>
+  </w:comment>
+  <w:comment w:id="5" w:author="Kyra Sadovi" w:date="2023-09-10T23:09:00Z" w:initials="KS">
+    <w:p>
+      <w:r>
+        <w:rPr>
+          <w:rStyle w:val="CommentReference"/>
+        </w:rPr>
+        <w:annotationRef/>
+      </w:r>
+      <w:r>
+        <w:rPr>
+          <w:sz w:val="20"/>
+          <w:szCs w:val="20"/>
+        </w:rPr>
+        <w:t>Need more info on this paper. Keep it high-level, but either describe the results or something about the methodology. From Erica.</w:t>
+      </w:r>
+    </w:p>
+  </w:comment>
+  <w:comment w:id="6" w:author="Kyra Sadovi" w:date="2023-09-10T23:10:00Z" w:initials="KS">
+    <w:p>
+      <w:r>
+        <w:rPr>
+          <w:rStyle w:val="CommentReference"/>
+        </w:rPr>
+        <w:annotationRef/>
+      </w:r>
+      <w:r>
+        <w:rPr>
+          <w:sz w:val="20"/>
+          <w:szCs w:val="20"/>
+        </w:rPr>
+        <w:t xml:space="preserve">Erica isn’t sure this is well-known enough to use as an acronym </w:t>
+      </w:r>
+    </w:p>
+  </w:comment>
+  <w:comment w:id="7" w:author="Kyra Sadovi" w:date="2023-09-10T23:10:00Z" w:initials="KS">
+    <w:p>
+      <w:r>
+        <w:rPr>
+          <w:rStyle w:val="CommentReference"/>
+        </w:rPr>
+        <w:annotationRef/>
+      </w:r>
+      <w:r>
+        <w:rPr>
+          <w:sz w:val="20"/>
+          <w:szCs w:val="20"/>
+        </w:rPr>
+        <w:t>Erica: like this transition, maybe have a tiny tiny note about why it inspired you.</w:t>
+      </w:r>
+    </w:p>
+  </w:comment>
+  <w:comment w:id="8" w:author="Kyra Sadovi" w:date="2023-09-08T21:49:00Z" w:initials="KS">
     <w:p>
       <w:pPr>
         <w:pStyle w:val="CommentText"/>
@@ -1176,20 +1384,12 @@
         <w:annotationRef/>
       </w:r>
       <w:r>
-        <w:t xml:space="preserve">Kamryn </w:t>
-      </w:r>
-      <w:proofErr w:type="gramStart"/>
-      <w:r>
-        <w:t>agrees</w:t>
-      </w:r>
-      <w:proofErr w:type="gramEnd"/>
+        <w:t>Need something better than this, but it’s better than kind of “dissing” policy.</w:t>
+      </w:r>
     </w:p>
   </w:comment>
-  <w:comment w:id="3" w:author="Kyra Sadovi" w:date="2023-09-08T21:49:00Z" w:initials="KS">
-    <w:p>
-      <w:pPr>
-        <w:pStyle w:val="CommentText"/>
-      </w:pPr>
+  <w:comment w:id="9" w:author="Kyra Sadovi" w:date="2023-09-11T08:51:00Z" w:initials="KS">
+    <w:p>
       <w:r>
         <w:rPr>
           <w:rStyle w:val="CommentReference"/>
@@ -1197,7 +1397,79 @@
         <w:annotationRef/>
       </w:r>
       <w:r>
-        <w:t>Need something better than this, but it’s better than kind of “dissing” policy.</w:t>
+        <w:rPr>
+          <w:sz w:val="20"/>
+          <w:szCs w:val="20"/>
+        </w:rPr>
+        <w:t>Marci: “My role as an RA has given me the chance to work in policy while also sharpening my skills (or something like this) through research projects related to my interests”? Kinda emphasizes your research interest more if that’s what you want them to focus on too</w:t>
+      </w:r>
+    </w:p>
+  </w:comment>
+  <w:comment w:id="10" w:author="Kyra Sadovi" w:date="2023-09-10T23:11:00Z" w:initials="KS">
+    <w:p>
+      <w:r>
+        <w:rPr>
+          <w:rStyle w:val="CommentReference"/>
+        </w:rPr>
+        <w:annotationRef/>
+      </w:r>
+      <w:r>
+        <w:rPr>
+          <w:sz w:val="20"/>
+          <w:szCs w:val="20"/>
+        </w:rPr>
+        <w:t xml:space="preserve">Some sort of transition or a better introduction here. </w:t>
+      </w:r>
+    </w:p>
+  </w:comment>
+  <w:comment w:id="11" w:author="Kyra Sadovi" w:date="2023-09-10T23:12:00Z" w:initials="KS">
+    <w:p>
+      <w:r>
+        <w:rPr>
+          <w:rStyle w:val="CommentReference"/>
+        </w:rPr>
+        <w:annotationRef/>
+      </w:r>
+      <w:r>
+        <w:rPr>
+          <w:sz w:val="20"/>
+          <w:szCs w:val="20"/>
+        </w:rPr>
+        <w:t xml:space="preserve">Either make this better/more evocative or delete it. </w:t>
+      </w:r>
+    </w:p>
+  </w:comment>
+  <w:comment w:id="12" w:author="Kyra Sadovi" w:date="2023-09-10T23:13:00Z" w:initials="KS">
+    <w:p>
+      <w:r>
+        <w:rPr>
+          <w:rStyle w:val="CommentReference"/>
+        </w:rPr>
+        <w:annotationRef/>
+      </w:r>
+      <w:r>
+        <w:rPr>
+          <w:sz w:val="20"/>
+          <w:szCs w:val="20"/>
+        </w:rPr>
+        <w:t>Erica thinks the tenses of this paragraph are wonky given it’s an ongoing project. I’m not so sure about that.</w:t>
+      </w:r>
+    </w:p>
+  </w:comment>
+  <w:comment w:id="13" w:author="Kyra Sadovi" w:date="2023-09-10T23:14:00Z" w:initials="KS">
+    <w:p>
+      <w:r>
+        <w:rPr>
+          <w:rStyle w:val="CommentReference"/>
+        </w:rPr>
+        <w:annotationRef/>
+      </w:r>
+      <w:r>
+        <w:rPr>
+          <w:sz w:val="20"/>
+          <w:szCs w:val="20"/>
+        </w:rPr>
+        <w:t xml:space="preserve">Erica thinks I’m repeating too much and it’s too on-the-nose. Be more specific about the things that interest me about economic research </w:t>
       </w:r>
     </w:p>
   </w:comment>
@@ -1206,28 +1478,58 @@
 
 <file path=word/commentsExtended.xml><?xml version="1.0" encoding="utf-8"?>
 <w15:commentsEx xmlns:wpc="http://schemas.microsoft.com/office/word/2010/wordprocessingCanvas" xmlns:cx="http://schemas.microsoft.com/office/drawing/2014/chartex" xmlns:cx1="http://schemas.microsoft.com/office/drawing/2015/9/8/chartex" xmlns:cx2="http://schemas.microsoft.com/office/drawing/2015/10/21/chartex" xmlns:cx3="http://schemas.microsoft.com/office/drawing/2016/5/9/chartex" xmlns:cx4="http://schemas.microsoft.com/office/drawing/2016/5/10/chartex" xmlns:cx5="http://schemas.microsoft.com/office/drawing/2016/5/11/chartex" xmlns:cx6="http://schemas.microsoft.com/office/drawing/2016/5/12/chartex" xmlns:cx7="http://schemas.microsoft.com/office/drawing/2016/5/13/chartex" xmlns:cx8="http://schemas.microsoft.com/office/drawing/2016/5/14/chartex" xmlns:mc="http://schemas.openxmlformats.org/markup-compatibility/2006" xmlns:aink="http://schemas.microsoft.com/office/drawing/2016/ink" xmlns:am3d="http://schemas.microsoft.com/office/drawing/2017/model3d" xmlns:o="urn:schemas-microsoft-com:office:office" xmlns:oel="http://schemas.microsoft.com/office/2019/extlst" xmlns:r="http://schemas.openxmlformats.org/officeDocument/2006/relationships" xmlns:m="http://schemas.openxmlformats.org/officeDocument/2006/math" xmlns:v="urn:schemas-microsoft-com:vml" xmlns:wp14="http://schemas.microsoft.com/office/word/2010/wordprocessingDrawing" xmlns:wp="http://schemas.openxmlformats.org/drawingml/2006/wordprocessingDrawing" xmlns:w10="urn:schemas-microsoft-com:office:word" xmlns:w="http://schemas.openxmlformats.org/wordprocessingml/2006/main" xmlns:w14="http://schemas.microsoft.com/office/word/2010/wordml" xmlns:w15="http://schemas.microsoft.com/office/word/2012/wordml" xmlns:w16cex="http://schemas.microsoft.com/office/word/2018/wordml/cex" xmlns:w16cid="http://schemas.microsoft.com/office/word/2016/wordml/cid" xmlns:w16="http://schemas.microsoft.com/office/word/2018/wordml" xmlns:w16sdtdh="http://schemas.microsoft.com/office/word/2020/wordml/sdtdatahash" xmlns:w16se="http://schemas.microsoft.com/office/word/2015/wordml/symex" xmlns:wpg="http://schemas.microsoft.com/office/word/2010/wordprocessingGroup" xmlns:wpi="http://schemas.microsoft.com/office/word/2010/wordprocessingInk" xmlns:wne="http://schemas.microsoft.com/office/word/2006/wordml" xmlns:wps="http://schemas.microsoft.com/office/word/2010/wordprocessingShape" mc:Ignorable="w14 w15 w16se w16cid w16 w16cex w16sdtdh wp14">
-  <w15:commentEx w15:paraId="1C78D083" w15:done="0"/>
+  <w15:commentEx w15:paraId="269559B6" w15:done="0"/>
+  <w15:commentEx w15:paraId="15BF0545" w15:paraIdParent="269559B6" w15:done="0"/>
   <w15:commentEx w15:paraId="681A451B" w15:done="0"/>
   <w15:commentEx w15:paraId="2F22BC4C" w15:paraIdParent="681A451B" w15:done="0"/>
+  <w15:commentEx w15:paraId="4B104C0F" w15:paraIdParent="681A451B" w15:done="0"/>
+  <w15:commentEx w15:paraId="4EED885C" w15:done="0"/>
+  <w15:commentEx w15:paraId="7F287F5F" w15:done="0"/>
+  <w15:commentEx w15:paraId="02DB5963" w15:done="0"/>
   <w15:commentEx w15:paraId="7582926B" w15:done="0"/>
+  <w15:commentEx w15:paraId="4575E923" w15:paraIdParent="7582926B" w15:done="0"/>
+  <w15:commentEx w15:paraId="5ABEC88F" w15:done="0"/>
+  <w15:commentEx w15:paraId="0B332BC2" w15:done="0"/>
+  <w15:commentEx w15:paraId="71C5CEF8" w15:done="0"/>
+  <w15:commentEx w15:paraId="28BDB141" w15:done="0"/>
 </w15:commentsEx>
 </file>
 
 <file path=word/commentsExtensible.xml><?xml version="1.0" encoding="utf-8"?>
 <w16cex:commentsExtensible xmlns:wpc="http://schemas.microsoft.com/office/word/2010/wordprocessingCanvas" xmlns:cx="http://schemas.microsoft.com/office/drawing/2014/chartex" xmlns:cx1="http://schemas.microsoft.com/office/drawing/2015/9/8/chartex" xmlns:cx2="http://schemas.microsoft.com/office/drawing/2015/10/21/chartex" xmlns:cx3="http://schemas.microsoft.com/office/drawing/2016/5/9/chartex" xmlns:cx4="http://schemas.microsoft.com/office/drawing/2016/5/10/chartex" xmlns:cx5="http://schemas.microsoft.com/office/drawing/2016/5/11/chartex" xmlns:cx6="http://schemas.microsoft.com/office/drawing/2016/5/12/chartex" xmlns:cx7="http://schemas.microsoft.com/office/drawing/2016/5/13/chartex" xmlns:cx8="http://schemas.microsoft.com/office/drawing/2016/5/14/chartex" xmlns:mc="http://schemas.openxmlformats.org/markup-compatibility/2006" xmlns:aink="http://schemas.microsoft.com/office/drawing/2016/ink" xmlns:am3d="http://schemas.microsoft.com/office/drawing/2017/model3d" xmlns:o="urn:schemas-microsoft-com:office:office" xmlns:oel="http://schemas.microsoft.com/office/2019/extlst" xmlns:r="http://schemas.openxmlformats.org/officeDocument/2006/relationships" xmlns:m="http://schemas.openxmlformats.org/officeDocument/2006/math" xmlns:v="urn:schemas-microsoft-com:vml" xmlns:wp14="http://schemas.microsoft.com/office/word/2010/wordprocessingDrawing" xmlns:wp="http://schemas.openxmlformats.org/drawingml/2006/wordprocessingDrawing" xmlns:w10="urn:schemas-microsoft-com:office:word" xmlns:w="http://schemas.openxmlformats.org/wordprocessingml/2006/main" xmlns:w14="http://schemas.microsoft.com/office/word/2010/wordml" xmlns:w15="http://schemas.microsoft.com/office/word/2012/wordml" xmlns:w16cex="http://schemas.microsoft.com/office/word/2018/wordml/cex" xmlns:w16cid="http://schemas.microsoft.com/office/word/2016/wordml/cid" xmlns:w16="http://schemas.microsoft.com/office/word/2018/wordml" xmlns:w16sdtdh="http://schemas.microsoft.com/office/word/2020/wordml/sdtdatahash" xmlns:w16se="http://schemas.microsoft.com/office/word/2015/wordml/symex" xmlns:wpg="http://schemas.microsoft.com/office/word/2010/wordprocessingGroup" xmlns:wpi="http://schemas.microsoft.com/office/word/2010/wordprocessingInk" xmlns:wne="http://schemas.microsoft.com/office/word/2006/wordml" xmlns:wps="http://schemas.microsoft.com/office/word/2010/wordprocessingShape" mc:Ignorable="w14 w15 w16se w16cid w16 w16cex w16sdtdh wp14">
-  <w16cex:commentExtensible w16cex:durableId="6EBCE8B1" w16cex:dateUtc="2023-09-09T01:38:00Z"/>
+  <w16cex:commentExtensible w16cex:durableId="418FD96D" w16cex:dateUtc="2023-09-11T03:00:00Z"/>
+  <w16cex:commentExtensible w16cex:durableId="0E7ACCB3" w16cex:dateUtc="2023-09-11T03:00:00Z"/>
   <w16cex:commentExtensible w16cex:durableId="54303E86" w16cex:dateUtc="2023-09-09T02:01:00Z"/>
   <w16cex:commentExtensible w16cex:durableId="0E9D1007" w16cex:dateUtc="2023-09-09T02:11:00Z"/>
+  <w16cex:commentExtensible w16cex:durableId="3C5A9323" w16cex:dateUtc="2023-09-11T03:08:00Z"/>
+  <w16cex:commentExtensible w16cex:durableId="615A3912" w16cex:dateUtc="2023-09-11T03:09:00Z"/>
+  <w16cex:commentExtensible w16cex:durableId="321B5EFF" w16cex:dateUtc="2023-09-11T03:10:00Z"/>
+  <w16cex:commentExtensible w16cex:durableId="44E5C12B" w16cex:dateUtc="2023-09-11T03:10:00Z"/>
   <w16cex:commentExtensible w16cex:durableId="3E94FEA3" w16cex:dateUtc="2023-09-09T01:49:00Z"/>
+  <w16cex:commentExtensible w16cex:durableId="21C72091" w16cex:dateUtc="2023-09-11T12:51:00Z"/>
+  <w16cex:commentExtensible w16cex:durableId="5C1F2A4A" w16cex:dateUtc="2023-09-11T03:11:00Z"/>
+  <w16cex:commentExtensible w16cex:durableId="2AE275C5" w16cex:dateUtc="2023-09-11T03:12:00Z"/>
+  <w16cex:commentExtensible w16cex:durableId="43A94CF2" w16cex:dateUtc="2023-09-11T03:13:00Z"/>
+  <w16cex:commentExtensible w16cex:durableId="1A5BC1B1" w16cex:dateUtc="2023-09-11T03:14:00Z"/>
 </w16cex:commentsExtensible>
 </file>
 
 <file path=word/commentsIds.xml><?xml version="1.0" encoding="utf-8"?>
 <w16cid:commentsIds xmlns:wpc="http://schemas.microsoft.com/office/word/2010/wordprocessingCanvas" xmlns:cx="http://schemas.microsoft.com/office/drawing/2014/chartex" xmlns:cx1="http://schemas.microsoft.com/office/drawing/2015/9/8/chartex" xmlns:cx2="http://schemas.microsoft.com/office/drawing/2015/10/21/chartex" xmlns:cx3="http://schemas.microsoft.com/office/drawing/2016/5/9/chartex" xmlns:cx4="http://schemas.microsoft.com/office/drawing/2016/5/10/chartex" xmlns:cx5="http://schemas.microsoft.com/office/drawing/2016/5/11/chartex" xmlns:cx6="http://schemas.microsoft.com/office/drawing/2016/5/12/chartex" xmlns:cx7="http://schemas.microsoft.com/office/drawing/2016/5/13/chartex" xmlns:cx8="http://schemas.microsoft.com/office/drawing/2016/5/14/chartex" xmlns:mc="http://schemas.openxmlformats.org/markup-compatibility/2006" xmlns:aink="http://schemas.microsoft.com/office/drawing/2016/ink" xmlns:am3d="http://schemas.microsoft.com/office/drawing/2017/model3d" xmlns:o="urn:schemas-microsoft-com:office:office" xmlns:oel="http://schemas.microsoft.com/office/2019/extlst" xmlns:r="http://schemas.openxmlformats.org/officeDocument/2006/relationships" xmlns:m="http://schemas.openxmlformats.org/officeDocument/2006/math" xmlns:v="urn:schemas-microsoft-com:vml" xmlns:wp14="http://schemas.microsoft.com/office/word/2010/wordprocessingDrawing" xmlns:wp="http://schemas.openxmlformats.org/drawingml/2006/wordprocessingDrawing" xmlns:w10="urn:schemas-microsoft-com:office:word" xmlns:w="http://schemas.openxmlformats.org/wordprocessingml/2006/main" xmlns:w14="http://schemas.microsoft.com/office/word/2010/wordml" xmlns:w15="http://schemas.microsoft.com/office/word/2012/wordml" xmlns:w16cex="http://schemas.microsoft.com/office/word/2018/wordml/cex" xmlns:w16cid="http://schemas.microsoft.com/office/word/2016/wordml/cid" xmlns:w16="http://schemas.microsoft.com/office/word/2018/wordml" xmlns:w16sdtdh="http://schemas.microsoft.com/office/word/2020/wordml/sdtdatahash" xmlns:w16se="http://schemas.microsoft.com/office/word/2015/wordml/symex" xmlns:wpg="http://schemas.microsoft.com/office/word/2010/wordprocessingGroup" xmlns:wpi="http://schemas.microsoft.com/office/word/2010/wordprocessingInk" xmlns:wne="http://schemas.microsoft.com/office/word/2006/wordml" xmlns:wps="http://schemas.microsoft.com/office/word/2010/wordprocessingShape" mc:Ignorable="w14 w15 w16se w16cid w16 w16cex w16sdtdh wp14">
-  <w16cid:commentId w16cid:paraId="1C78D083" w16cid:durableId="6EBCE8B1"/>
+  <w16cid:commentId w16cid:paraId="269559B6" w16cid:durableId="418FD96D"/>
+  <w16cid:commentId w16cid:paraId="15BF0545" w16cid:durableId="0E7ACCB3"/>
   <w16cid:commentId w16cid:paraId="681A451B" w16cid:durableId="54303E86"/>
   <w16cid:commentId w16cid:paraId="2F22BC4C" w16cid:durableId="0E9D1007"/>
+  <w16cid:commentId w16cid:paraId="4B104C0F" w16cid:durableId="3C5A9323"/>
+  <w16cid:commentId w16cid:paraId="4EED885C" w16cid:durableId="615A3912"/>
+  <w16cid:commentId w16cid:paraId="7F287F5F" w16cid:durableId="321B5EFF"/>
+  <w16cid:commentId w16cid:paraId="02DB5963" w16cid:durableId="44E5C12B"/>
   <w16cid:commentId w16cid:paraId="7582926B" w16cid:durableId="3E94FEA3"/>
+  <w16cid:commentId w16cid:paraId="4575E923" w16cid:durableId="21C72091"/>
+  <w16cid:commentId w16cid:paraId="5ABEC88F" w16cid:durableId="5C1F2A4A"/>
+  <w16cid:commentId w16cid:paraId="0B332BC2" w16cid:durableId="2AE275C5"/>
+  <w16cid:commentId w16cid:paraId="71C5CEF8" w16cid:durableId="43A94CF2"/>
+  <w16cid:commentId w16cid:paraId="28BDB141" w16cid:durableId="1A5BC1B1"/>
 </w16cid:commentsIds>
 </file>
 
@@ -1644,6 +1946,7 @@
   <w:style w:type="character" w:default="1" w:styleId="DefaultParagraphFont">
     <w:name w:val="Default Paragraph Font"/>
     <w:uiPriority w:val="1"/>
+    <w:semiHidden/>
     <w:unhideWhenUsed/>
   </w:style>
   <w:style w:type="table" w:default="1" w:styleId="TableNormal">

</xml_diff>